<commit_message>
Edit of Final copy
</commit_message>
<xml_diff>
--- a/CE4208Report.docx
+++ b/CE4208Report.docx
@@ -1,6 +1,6 @@
 
 <file path=word/document.xml><?xml version="1.0" encoding="utf-8"?>
-<w:document xmlns:wpc="http://schemas.microsoft.com/office/word/2010/wordprocessingCanvas" xmlns:mc="http://schemas.openxmlformats.org/markup-compatibility/2006" xmlns:o="urn:schemas-microsoft-com:office:office" xmlns:r="http://schemas.openxmlformats.org/officeDocument/2006/relationships" xmlns:m="http://schemas.openxmlformats.org/officeDocument/2006/math" xmlns:v="urn:schemas-microsoft-com:vml" xmlns:wp14="http://schemas.microsoft.com/office/word/2010/wordprocessingDrawing" xmlns:wp="http://schemas.openxmlformats.org/drawingml/2006/wordprocessingDrawing" xmlns:w10="urn:schemas-microsoft-com:office:word" xmlns:w="http://schemas.openxmlformats.org/wordprocessingml/2006/main" xmlns:w14="http://schemas.microsoft.com/office/word/2010/wordml" xmlns:w15="http://schemas.microsoft.com/office/word/2012/wordml" xmlns:wpg="http://schemas.microsoft.com/office/word/2010/wordprocessingGroup" xmlns:wpi="http://schemas.microsoft.com/office/word/2010/wordprocessingInk" xmlns:wne="http://schemas.microsoft.com/office/word/2006/wordml" xmlns:wps="http://schemas.microsoft.com/office/word/2010/wordprocessingShape" mc:Ignorable="w14 w15 wp14">
+<w:document xmlns:wpc="http://schemas.microsoft.com/office/word/2010/wordprocessingCanvas" xmlns:cx="http://schemas.microsoft.com/office/drawing/2014/chartex" xmlns:cx1="http://schemas.microsoft.com/office/drawing/2015/9/8/chartex" xmlns:cx2="http://schemas.microsoft.com/office/drawing/2015/10/21/chartex" xmlns:cx3="http://schemas.microsoft.com/office/drawing/2016/5/9/chartex" xmlns:cx4="http://schemas.microsoft.com/office/drawing/2016/5/10/chartex" xmlns:cx5="http://schemas.microsoft.com/office/drawing/2016/5/11/chartex" xmlns:mc="http://schemas.openxmlformats.org/markup-compatibility/2006" xmlns:o="urn:schemas-microsoft-com:office:office" xmlns:r="http://schemas.openxmlformats.org/officeDocument/2006/relationships" xmlns:m="http://schemas.openxmlformats.org/officeDocument/2006/math" xmlns:v="urn:schemas-microsoft-com:vml" xmlns:wp14="http://schemas.microsoft.com/office/word/2010/wordprocessingDrawing" xmlns:wp="http://schemas.openxmlformats.org/drawingml/2006/wordprocessingDrawing" xmlns:w10="urn:schemas-microsoft-com:office:word" xmlns:w="http://schemas.openxmlformats.org/wordprocessingml/2006/main" xmlns:w14="http://schemas.microsoft.com/office/word/2010/wordml" xmlns:w15="http://schemas.microsoft.com/office/word/2012/wordml" xmlns:w16se="http://schemas.microsoft.com/office/word/2015/wordml/symex" xmlns:wpg="http://schemas.microsoft.com/office/word/2010/wordprocessingGroup" xmlns:wpi="http://schemas.microsoft.com/office/word/2010/wordprocessingInk" xmlns:wne="http://schemas.microsoft.com/office/word/2006/wordml" xmlns:wps="http://schemas.microsoft.com/office/word/2010/wordprocessingShape" mc:Ignorable="w14 w15 w16se wp14">
   <w:body>
     <w:p>
       <w:pPr>
@@ -27,6 +27,7 @@
       <w:r>
         <w:rPr>
           <w:noProof/>
+          <w:lang w:val="en-US" w:eastAsia="en-US"/>
         </w:rPr>
         <w:drawing>
           <wp:inline distT="0" distB="0" distL="0" distR="0" wp14:anchorId="499595D2" wp14:editId="0CAF776F">
@@ -567,7 +568,7 @@
       <w:pPr>
         <w:pStyle w:val="Unnumbered1"/>
       </w:pPr>
-      <w:bookmarkStart w:id="6" w:name="_Toc479776421"/>
+      <w:bookmarkStart w:id="6" w:name="_Toc480389727"/>
       <w:r>
         <w:lastRenderedPageBreak/>
         <w:t>Table of Contents</w:t>
@@ -635,7 +636,7 @@
           <w:sz w:val="24"/>
           <w:szCs w:val="24"/>
         </w:rPr>
-        <w:instrText xml:space="preserve"> PAGEREF _Toc479776421 \h </w:instrText>
+        <w:instrText xml:space="preserve"> PAGEREF _Toc480389727 \h </w:instrText>
       </w:r>
       <w:r>
         <w:rPr>
@@ -702,7 +703,7 @@
           <w:sz w:val="24"/>
           <w:szCs w:val="24"/>
         </w:rPr>
-        <w:instrText xml:space="preserve"> PAGEREF _Toc479776422 \h </w:instrText>
+        <w:instrText xml:space="preserve"> PAGEREF _Toc480389728 \h </w:instrText>
       </w:r>
       <w:r>
         <w:rPr>
@@ -787,7 +788,7 @@
           <w:sz w:val="24"/>
           <w:szCs w:val="24"/>
         </w:rPr>
-        <w:instrText xml:space="preserve"> PAGEREF _Toc479776423 \h </w:instrText>
+        <w:instrText xml:space="preserve"> PAGEREF _Toc480389729 \h </w:instrText>
       </w:r>
       <w:r>
         <w:rPr>
@@ -872,7 +873,7 @@
           <w:sz w:val="24"/>
           <w:szCs w:val="24"/>
         </w:rPr>
-        <w:instrText xml:space="preserve"> PAGEREF _Toc479776424 \h </w:instrText>
+        <w:instrText xml:space="preserve"> PAGEREF _Toc480389730 \h </w:instrText>
       </w:r>
       <w:r>
         <w:rPr>
@@ -957,7 +958,7 @@
           <w:sz w:val="24"/>
           <w:szCs w:val="24"/>
         </w:rPr>
-        <w:instrText xml:space="preserve"> PAGEREF _Toc479776425 \h </w:instrText>
+        <w:instrText xml:space="preserve"> PAGEREF _Toc480389731 \h </w:instrText>
       </w:r>
       <w:r>
         <w:rPr>
@@ -1042,7 +1043,7 @@
           <w:sz w:val="24"/>
           <w:szCs w:val="24"/>
         </w:rPr>
-        <w:instrText xml:space="preserve"> PAGEREF _Toc479776426 \h </w:instrText>
+        <w:instrText xml:space="preserve"> PAGEREF _Toc480389732 \h </w:instrText>
       </w:r>
       <w:r>
         <w:rPr>
@@ -1127,7 +1128,7 @@
           <w:sz w:val="24"/>
           <w:szCs w:val="24"/>
         </w:rPr>
-        <w:instrText xml:space="preserve"> PAGEREF _Toc479776427 \h </w:instrText>
+        <w:instrText xml:space="preserve"> PAGEREF _Toc480389733 \h </w:instrText>
       </w:r>
       <w:r>
         <w:rPr>
@@ -1214,7 +1215,7 @@
           <w:sz w:val="24"/>
           <w:szCs w:val="24"/>
         </w:rPr>
-        <w:instrText xml:space="preserve"> PAGEREF _Toc479776428 \h </w:instrText>
+        <w:instrText xml:space="preserve"> PAGEREF _Toc480389734 \h </w:instrText>
       </w:r>
       <w:r>
         <w:rPr>
@@ -1299,7 +1300,7 @@
           <w:sz w:val="24"/>
           <w:szCs w:val="24"/>
         </w:rPr>
-        <w:instrText xml:space="preserve"> PAGEREF _Toc479776429 \h </w:instrText>
+        <w:instrText xml:space="preserve"> PAGEREF _Toc480389735 \h </w:instrText>
       </w:r>
       <w:r>
         <w:rPr>
@@ -1384,7 +1385,7 @@
           <w:sz w:val="24"/>
           <w:szCs w:val="24"/>
         </w:rPr>
-        <w:instrText xml:space="preserve"> PAGEREF _Toc479776430 \h </w:instrText>
+        <w:instrText xml:space="preserve"> PAGEREF _Toc480389736 \h </w:instrText>
       </w:r>
       <w:r>
         <w:rPr>
@@ -1470,7 +1471,7 @@
           <w:sz w:val="24"/>
           <w:szCs w:val="24"/>
         </w:rPr>
-        <w:instrText xml:space="preserve"> PAGEREF _Toc479776431 \h </w:instrText>
+        <w:instrText xml:space="preserve"> PAGEREF _Toc480389737 \h </w:instrText>
       </w:r>
       <w:r>
         <w:rPr>
@@ -1555,7 +1556,7 @@
           <w:sz w:val="24"/>
           <w:szCs w:val="24"/>
         </w:rPr>
-        <w:instrText xml:space="preserve"> PAGEREF _Toc479776432 \h </w:instrText>
+        <w:instrText xml:space="preserve"> PAGEREF _Toc480389738 \h </w:instrText>
       </w:r>
       <w:r>
         <w:rPr>
@@ -1640,7 +1641,7 @@
           <w:sz w:val="24"/>
           <w:szCs w:val="24"/>
         </w:rPr>
-        <w:instrText xml:space="preserve"> PAGEREF _Toc479776433 \h </w:instrText>
+        <w:instrText xml:space="preserve"> PAGEREF _Toc480389739 \h </w:instrText>
       </w:r>
       <w:r>
         <w:rPr>
@@ -1725,7 +1726,7 @@
           <w:sz w:val="24"/>
           <w:szCs w:val="24"/>
         </w:rPr>
-        <w:instrText xml:space="preserve"> PAGEREF _Toc479776434 \h </w:instrText>
+        <w:instrText xml:space="preserve"> PAGEREF _Toc480389740 \h </w:instrText>
       </w:r>
       <w:r>
         <w:rPr>
@@ -1810,7 +1811,7 @@
           <w:sz w:val="24"/>
           <w:szCs w:val="24"/>
         </w:rPr>
-        <w:instrText xml:space="preserve"> PAGEREF _Toc479776435 \h </w:instrText>
+        <w:instrText xml:space="preserve"> PAGEREF _Toc480389741 \h </w:instrText>
       </w:r>
       <w:r>
         <w:rPr>
@@ -1897,7 +1898,7 @@
           <w:sz w:val="24"/>
           <w:szCs w:val="24"/>
         </w:rPr>
-        <w:instrText xml:space="preserve"> PAGEREF _Toc479776436 \h </w:instrText>
+        <w:instrText xml:space="preserve"> PAGEREF _Toc480389742 \h </w:instrText>
       </w:r>
       <w:r>
         <w:rPr>
@@ -1982,7 +1983,7 @@
           <w:sz w:val="24"/>
           <w:szCs w:val="24"/>
         </w:rPr>
-        <w:instrText xml:space="preserve"> PAGEREF _Toc479776437 \h </w:instrText>
+        <w:instrText xml:space="preserve"> PAGEREF _Toc480389743 \h </w:instrText>
       </w:r>
       <w:r>
         <w:rPr>
@@ -2067,7 +2068,7 @@
           <w:sz w:val="24"/>
           <w:szCs w:val="24"/>
         </w:rPr>
-        <w:instrText xml:space="preserve"> PAGEREF _Toc479776438 \h </w:instrText>
+        <w:instrText xml:space="preserve"> PAGEREF _Toc480389744 \h </w:instrText>
       </w:r>
       <w:r>
         <w:rPr>
@@ -2088,6 +2089,92 @@
           <w:szCs w:val="24"/>
         </w:rPr>
         <w:t>14</w:t>
+      </w:r>
+      <w:r>
+        <w:rPr>
+          <w:sz w:val="24"/>
+          <w:szCs w:val="24"/>
+        </w:rPr>
+        <w:fldChar w:fldCharType="end"/>
+      </w:r>
+    </w:p>
+    <w:p>
+      <w:pPr>
+        <w:pStyle w:val="TOC1"/>
+        <w:rPr>
+          <w:rFonts w:asciiTheme="minorHAnsi" w:eastAsiaTheme="minorEastAsia" w:hAnsiTheme="minorHAnsi" w:cstheme="minorBidi"/>
+          <w:kern w:val="0"/>
+          <w:sz w:val="24"/>
+          <w:szCs w:val="24"/>
+          <w:lang w:val="en-US" w:eastAsia="en-US"/>
+        </w:rPr>
+      </w:pPr>
+      <w:r>
+        <w:rPr>
+          <w:snapToGrid w:val="0"/>
+          <w:sz w:val="24"/>
+          <w:szCs w:val="24"/>
+        </w:rPr>
+        <w:t>3</w:t>
+      </w:r>
+      <w:r>
+        <w:rPr>
+          <w:rFonts w:asciiTheme="minorHAnsi" w:eastAsiaTheme="minorEastAsia" w:hAnsiTheme="minorHAnsi" w:cstheme="minorBidi"/>
+          <w:kern w:val="0"/>
+          <w:sz w:val="24"/>
+          <w:szCs w:val="24"/>
+          <w:lang w:val="en-US" w:eastAsia="en-US"/>
+        </w:rPr>
+        <w:tab/>
+      </w:r>
+      <w:r>
+        <w:rPr>
+          <w:snapToGrid w:val="0"/>
+          <w:sz w:val="24"/>
+          <w:szCs w:val="24"/>
+        </w:rPr>
+        <w:t>Application deployment</w:t>
+      </w:r>
+      <w:r>
+        <w:rPr>
+          <w:sz w:val="24"/>
+          <w:szCs w:val="24"/>
+        </w:rPr>
+        <w:tab/>
+      </w:r>
+      <w:r>
+        <w:rPr>
+          <w:sz w:val="24"/>
+          <w:szCs w:val="24"/>
+        </w:rPr>
+        <w:fldChar w:fldCharType="begin"/>
+      </w:r>
+      <w:r>
+        <w:rPr>
+          <w:sz w:val="24"/>
+          <w:szCs w:val="24"/>
+        </w:rPr>
+        <w:instrText xml:space="preserve"> PAGEREF _Toc480389745 \h </w:instrText>
+      </w:r>
+      <w:r>
+        <w:rPr>
+          <w:sz w:val="24"/>
+          <w:szCs w:val="24"/>
+        </w:rPr>
+      </w:r>
+      <w:r>
+        <w:rPr>
+          <w:sz w:val="24"/>
+          <w:szCs w:val="24"/>
+        </w:rPr>
+        <w:fldChar w:fldCharType="separate"/>
+      </w:r>
+      <w:r>
+        <w:rPr>
+          <w:sz w:val="24"/>
+          <w:szCs w:val="24"/>
+        </w:rPr>
+        <w:t>15</w:t>
       </w:r>
       <w:r>
         <w:rPr>
@@ -2119,7 +2206,7 @@
       <w:bookmarkStart w:id="7" w:name="_Toc536543205"/>
       <w:bookmarkStart w:id="8" w:name="_Toc536543434"/>
       <w:bookmarkStart w:id="9" w:name="_Toc15893760"/>
-      <w:bookmarkStart w:id="10" w:name="_Toc479776422"/>
+      <w:bookmarkStart w:id="10" w:name="_Toc480389728"/>
       <w:r>
         <w:lastRenderedPageBreak/>
         <w:t>List of Figures</w:t>
@@ -3972,7 +4059,7 @@
           <w:rFonts w:cs="Times"/>
         </w:rPr>
       </w:pPr>
-      <w:bookmarkStart w:id="11" w:name="_Toc479776423"/>
+      <w:bookmarkStart w:id="11" w:name="_Toc480389729"/>
       <w:r>
         <w:lastRenderedPageBreak/>
         <w:t>OWASP Top 10 Defences - Techniques</w:t>
@@ -3986,7 +4073,7 @@
       <w:pPr>
         <w:pStyle w:val="Heading2"/>
       </w:pPr>
-      <w:bookmarkStart w:id="12" w:name="_Toc479776424"/>
+      <w:bookmarkStart w:id="12" w:name="_Toc480389730"/>
       <w:r>
         <w:t>Injection</w:t>
       </w:r>
@@ -4058,7 +4145,7 @@
       <w:pPr>
         <w:pStyle w:val="Heading2"/>
       </w:pPr>
-      <w:bookmarkStart w:id="13" w:name="_Toc479776425"/>
+      <w:bookmarkStart w:id="13" w:name="_Toc480389731"/>
       <w:r>
         <w:t>Session Management</w:t>
       </w:r>
@@ -4122,7 +4209,7 @@
       <w:pPr>
         <w:pStyle w:val="Heading2"/>
       </w:pPr>
-      <w:bookmarkStart w:id="14" w:name="_Toc479776426"/>
+      <w:bookmarkStart w:id="14" w:name="_Toc480389732"/>
       <w:r>
         <w:t>Cross-Site Scripting (XSS)</w:t>
       </w:r>
@@ -4241,7 +4328,7 @@
       <w:pPr>
         <w:pStyle w:val="Heading2"/>
       </w:pPr>
-      <w:bookmarkStart w:id="15" w:name="_Toc479776427"/>
+      <w:bookmarkStart w:id="15" w:name="_Toc480389733"/>
       <w:r>
         <w:lastRenderedPageBreak/>
         <w:t>Missing Function Level Access Control</w:t>
@@ -4321,7 +4408,7 @@
           <w:lang w:val="en-IE"/>
         </w:rPr>
       </w:pPr>
-      <w:bookmarkStart w:id="16" w:name="_Toc479776428"/>
+      <w:bookmarkStart w:id="16" w:name="_Toc480389734"/>
       <w:r>
         <w:rPr>
           <w:lang w:val="en-IE"/>
@@ -4465,7 +4552,7 @@
       <w:pPr>
         <w:pStyle w:val="Heading2"/>
       </w:pPr>
-      <w:bookmarkStart w:id="17" w:name="_Toc479776429"/>
+      <w:bookmarkStart w:id="17" w:name="_Toc480389735"/>
       <w:r>
         <w:t>Failure to Restrict URL Access</w:t>
       </w:r>
@@ -4511,7 +4598,7 @@
       <w:pPr>
         <w:pStyle w:val="Heading2"/>
       </w:pPr>
-      <w:bookmarkStart w:id="18" w:name="_Toc479776430"/>
+      <w:bookmarkStart w:id="18" w:name="_Toc480389736"/>
       <w:r>
         <w:t>Insecure Direct Object References</w:t>
       </w:r>
@@ -4658,7 +4745,7 @@
           <w:snapToGrid w:val="0"/>
         </w:rPr>
       </w:pPr>
-      <w:bookmarkStart w:id="19" w:name="_Toc479776431"/>
+      <w:bookmarkStart w:id="19" w:name="_Toc480389737"/>
       <w:r>
         <w:rPr>
           <w:snapToGrid w:val="0"/>
@@ -4672,7 +4759,7 @@
       <w:pPr>
         <w:pStyle w:val="Heading2"/>
       </w:pPr>
-      <w:bookmarkStart w:id="20" w:name="_Toc479776432"/>
+      <w:bookmarkStart w:id="20" w:name="_Toc480389738"/>
       <w:r>
         <w:t>Injection</w:t>
       </w:r>
@@ -4795,40 +4882,24 @@
         <w:t>[15:19:56] [WARNING] POST parameter '</w:t>
       </w:r>
       <w:proofErr w:type="spellStart"/>
+      <w:proofErr w:type="gramStart"/>
       <w:r>
         <w:rPr>
           <w:i/>
           <w:sz w:val="24"/>
           <w:szCs w:val="24"/>
         </w:rPr>
-        <w:t>login</w:t>
-      </w:r>
-      <w:proofErr w:type="gramStart"/>
+        <w:t>login:username</w:t>
+      </w:r>
+      <w:proofErr w:type="spellEnd"/>
+      <w:proofErr w:type="gramEnd"/>
       <w:r>
         <w:rPr>
           <w:i/>
           <w:sz w:val="24"/>
           <w:szCs w:val="24"/>
         </w:rPr>
-        <w:t>:username</w:t>
-      </w:r>
-      <w:proofErr w:type="spellEnd"/>
-      <w:r>
-        <w:rPr>
-          <w:i/>
-          <w:sz w:val="24"/>
-          <w:szCs w:val="24"/>
-        </w:rPr>
-        <w:t>'</w:t>
-      </w:r>
-      <w:proofErr w:type="gramEnd"/>
-      <w:r>
-        <w:rPr>
-          <w:i/>
-          <w:sz w:val="24"/>
-          <w:szCs w:val="24"/>
-        </w:rPr>
-        <w:t xml:space="preserve"> is not injectable</w:t>
+        <w:t>' is not injectable</w:t>
       </w:r>
     </w:p>
     <w:p>
@@ -4854,40 +4925,24 @@
         <w:t>[15:20:41] [WARNING] POST parameter '</w:t>
       </w:r>
       <w:proofErr w:type="spellStart"/>
+      <w:proofErr w:type="gramStart"/>
       <w:r>
         <w:rPr>
           <w:i/>
           <w:sz w:val="24"/>
           <w:szCs w:val="24"/>
         </w:rPr>
-        <w:t>login</w:t>
-      </w:r>
-      <w:proofErr w:type="gramStart"/>
+        <w:t>login:password</w:t>
+      </w:r>
+      <w:proofErr w:type="spellEnd"/>
+      <w:proofErr w:type="gramEnd"/>
       <w:r>
         <w:rPr>
           <w:i/>
           <w:sz w:val="24"/>
           <w:szCs w:val="24"/>
         </w:rPr>
-        <w:t>:password</w:t>
-      </w:r>
-      <w:proofErr w:type="spellEnd"/>
-      <w:r>
-        <w:rPr>
-          <w:i/>
-          <w:sz w:val="24"/>
-          <w:szCs w:val="24"/>
-        </w:rPr>
-        <w:t>'</w:t>
-      </w:r>
-      <w:proofErr w:type="gramEnd"/>
-      <w:r>
-        <w:rPr>
-          <w:i/>
-          <w:sz w:val="24"/>
-          <w:szCs w:val="24"/>
-        </w:rPr>
-        <w:t xml:space="preserve"> is not injectable</w:t>
+        <w:t>' is not injectable</w:t>
       </w:r>
     </w:p>
     <w:p>
@@ -4913,40 +4968,24 @@
         <w:t>[15:21:26] [WARNING] POST parameter '</w:t>
       </w:r>
       <w:proofErr w:type="spellStart"/>
+      <w:proofErr w:type="gramStart"/>
       <w:r>
         <w:rPr>
           <w:i/>
           <w:sz w:val="24"/>
           <w:szCs w:val="24"/>
         </w:rPr>
-        <w:t>login</w:t>
-      </w:r>
-      <w:proofErr w:type="gramStart"/>
+        <w:t>login:enter</w:t>
+      </w:r>
+      <w:proofErr w:type="spellEnd"/>
+      <w:proofErr w:type="gramEnd"/>
       <w:r>
         <w:rPr>
           <w:i/>
           <w:sz w:val="24"/>
           <w:szCs w:val="24"/>
         </w:rPr>
-        <w:t>:enter</w:t>
-      </w:r>
-      <w:proofErr w:type="spellEnd"/>
-      <w:r>
-        <w:rPr>
-          <w:i/>
-          <w:sz w:val="24"/>
-          <w:szCs w:val="24"/>
-        </w:rPr>
-        <w:t>'</w:t>
-      </w:r>
-      <w:proofErr w:type="gramEnd"/>
-      <w:r>
-        <w:rPr>
-          <w:i/>
-          <w:sz w:val="24"/>
-          <w:szCs w:val="24"/>
-        </w:rPr>
-        <w:t xml:space="preserve"> is not injectable</w:t>
+        <w:t>' is not injectable</w:t>
       </w:r>
     </w:p>
     <w:p>
@@ -5311,7 +5350,7 @@
       <w:pPr>
         <w:pStyle w:val="Heading2"/>
       </w:pPr>
-      <w:bookmarkStart w:id="22" w:name="_Toc479776433"/>
+      <w:bookmarkStart w:id="22" w:name="_Toc480389739"/>
       <w:bookmarkEnd w:id="21"/>
       <w:r>
         <w:t>Session Management</w:t>
@@ -5444,6 +5483,7 @@
           <w:noProof/>
           <w:sz w:val="24"/>
           <w:szCs w:val="24"/>
+          <w:lang w:val="en-US" w:eastAsia="en-US"/>
         </w:rPr>
         <w:lastRenderedPageBreak/>
         <w:drawing>
@@ -5539,6 +5579,7 @@
       <w:r>
         <w:rPr>
           <w:noProof/>
+          <w:lang w:val="en-US" w:eastAsia="en-US"/>
         </w:rPr>
         <w:drawing>
           <wp:inline distT="0" distB="0" distL="0" distR="0" wp14:anchorId="00F86FB2" wp14:editId="7AE18C60">
@@ -5632,7 +5673,7 @@
       <w:pPr>
         <w:pStyle w:val="Heading2"/>
       </w:pPr>
-      <w:bookmarkStart w:id="25" w:name="_Toc479776434"/>
+      <w:bookmarkStart w:id="25" w:name="_Toc480389740"/>
       <w:r>
         <w:t>Cross-Site Scripting (XSS)</w:t>
       </w:r>
@@ -5720,6 +5761,7 @@
         <w:rPr>
           <w:rFonts w:asciiTheme="minorHAnsi" w:hAnsiTheme="minorHAnsi"/>
           <w:noProof/>
+          <w:lang w:val="en-US" w:eastAsia="en-US"/>
         </w:rPr>
         <w:drawing>
           <wp:inline distT="0" distB="0" distL="0" distR="0" wp14:anchorId="493CE529" wp14:editId="6BE27E2F">
@@ -5805,6 +5847,7 @@
       <w:r>
         <w:rPr>
           <w:noProof/>
+          <w:lang w:val="en-US" w:eastAsia="en-US"/>
         </w:rPr>
         <w:lastRenderedPageBreak/>
         <w:drawing>
@@ -5951,7 +5994,7 @@
       <w:pPr>
         <w:pStyle w:val="Heading2"/>
       </w:pPr>
-      <w:bookmarkStart w:id="28" w:name="_Toc479776435"/>
+      <w:bookmarkStart w:id="28" w:name="_Toc480389741"/>
       <w:r>
         <w:t>Missing Function Level Access Control</w:t>
       </w:r>
@@ -5987,6 +6030,7 @@
       <w:r>
         <w:rPr>
           <w:noProof/>
+          <w:lang w:val="en-US" w:eastAsia="en-US"/>
         </w:rPr>
         <w:drawing>
           <wp:inline distT="0" distB="0" distL="0" distR="0" wp14:anchorId="78CFDD49" wp14:editId="19A8FC2A">
@@ -6108,6 +6152,7 @@
       <w:r>
         <w:rPr>
           <w:noProof/>
+          <w:lang w:val="en-US" w:eastAsia="en-US"/>
         </w:rPr>
         <w:lastRenderedPageBreak/>
         <w:drawing>
@@ -6231,6 +6276,7 @@
       <w:r>
         <w:rPr>
           <w:noProof/>
+          <w:lang w:val="en-US" w:eastAsia="en-US"/>
         </w:rPr>
         <w:drawing>
           <wp:inline distT="0" distB="0" distL="0" distR="0" wp14:anchorId="427EC846" wp14:editId="2B0368EF">
@@ -6354,6 +6400,7 @@
       <w:r>
         <w:rPr>
           <w:noProof/>
+          <w:lang w:val="en-US" w:eastAsia="en-US"/>
         </w:rPr>
         <w:lastRenderedPageBreak/>
         <w:drawing>
@@ -6440,7 +6487,7 @@
           <w:lang w:val="en-IE"/>
         </w:rPr>
       </w:pPr>
-      <w:bookmarkStart w:id="33" w:name="_Toc479776436"/>
+      <w:bookmarkStart w:id="33" w:name="_Toc480389742"/>
       <w:r>
         <w:rPr>
           <w:lang w:val="en-IE"/>
@@ -6475,6 +6522,7 @@
       <w:r>
         <w:rPr>
           <w:noProof/>
+          <w:lang w:val="en-US" w:eastAsia="en-US"/>
         </w:rPr>
         <w:drawing>
           <wp:inline distT="0" distB="0" distL="0" distR="0" wp14:anchorId="49AF2DC9" wp14:editId="63B89683">
@@ -6584,6 +6632,7 @@
       <w:r>
         <w:rPr>
           <w:noProof/>
+          <w:lang w:val="en-US" w:eastAsia="en-US"/>
         </w:rPr>
         <w:lastRenderedPageBreak/>
         <w:drawing>
@@ -6668,6 +6717,7 @@
       <w:r>
         <w:rPr>
           <w:noProof/>
+          <w:lang w:val="en-US" w:eastAsia="en-US"/>
         </w:rPr>
         <w:drawing>
           <wp:inline distT="0" distB="0" distL="0" distR="0" wp14:anchorId="6BEBE65F" wp14:editId="337B6782">
@@ -6780,6 +6830,7 @@
       <w:r>
         <w:rPr>
           <w:noProof/>
+          <w:lang w:val="en-US" w:eastAsia="en-US"/>
         </w:rPr>
         <w:lastRenderedPageBreak/>
         <w:drawing>
@@ -6860,7 +6911,7 @@
       <w:pPr>
         <w:pStyle w:val="Heading2"/>
       </w:pPr>
-      <w:bookmarkStart w:id="38" w:name="_Toc479776437"/>
+      <w:bookmarkStart w:id="38" w:name="_Toc480389743"/>
       <w:r>
         <w:t>Failure to restrict URL Access</w:t>
       </w:r>
@@ -7027,6 +7078,7 @@
       <w:r>
         <w:rPr>
           <w:noProof/>
+          <w:lang w:val="en-US" w:eastAsia="en-US"/>
         </w:rPr>
         <w:drawing>
           <wp:inline distT="0" distB="0" distL="0" distR="0" wp14:anchorId="5FADF8A7" wp14:editId="302919C7">
@@ -7184,6 +7236,7 @@
       <w:r>
         <w:rPr>
           <w:noProof/>
+          <w:lang w:val="en-US" w:eastAsia="en-US"/>
         </w:rPr>
         <w:drawing>
           <wp:inline distT="0" distB="0" distL="0" distR="0" wp14:anchorId="33CEAB7B" wp14:editId="776D4DAE">
@@ -7263,7 +7316,7 @@
       <w:pPr>
         <w:pStyle w:val="Heading2"/>
       </w:pPr>
-      <w:bookmarkStart w:id="41" w:name="_Toc479776438"/>
+      <w:bookmarkStart w:id="41" w:name="_Toc480389744"/>
       <w:r>
         <w:t>Insecure Direct Object References</w:t>
       </w:r>
@@ -7366,6 +7419,7 @@
       <w:r>
         <w:rPr>
           <w:noProof/>
+          <w:lang w:val="en-US" w:eastAsia="en-US"/>
         </w:rPr>
         <w:drawing>
           <wp:inline distT="0" distB="0" distL="0" distR="0" wp14:anchorId="3AE61CC4" wp14:editId="679C9FF7">
@@ -7477,6 +7531,7 @@
       <w:r>
         <w:rPr>
           <w:noProof/>
+          <w:lang w:val="en-US" w:eastAsia="en-US"/>
         </w:rPr>
         <w:drawing>
           <wp:inline distT="0" distB="0" distL="0" distR="0" wp14:anchorId="257EC2A5" wp14:editId="5D0D0AF9">
@@ -7554,6 +7609,7 @@
           <w:snapToGrid w:val="0"/>
         </w:rPr>
       </w:pPr>
+      <w:bookmarkStart w:id="44" w:name="_Toc480389745"/>
       <w:r>
         <w:rPr>
           <w:snapToGrid w:val="0"/>
@@ -7561,20 +7617,35 @@
         <w:lastRenderedPageBreak/>
         <w:t>Application deployment</w:t>
       </w:r>
+      <w:bookmarkEnd w:id="44"/>
     </w:p>
     <w:p>
       <w:pPr>
         <w:pStyle w:val="BodyFirst"/>
-      </w:pPr>
-      <w:r>
+        <w:rPr>
+          <w:sz w:val="24"/>
+          <w:szCs w:val="24"/>
+        </w:rPr>
+      </w:pPr>
+      <w:r>
+        <w:rPr>
+          <w:sz w:val="24"/>
+          <w:szCs w:val="24"/>
+        </w:rPr>
         <w:t xml:space="preserve">First we imported the project on to the Ubuntu VM then we installed glassfish and </w:t>
       </w:r>
-      <w:proofErr w:type="spellStart"/>
-      <w:r>
-        <w:t>teamviewer</w:t>
-      </w:r>
-      <w:proofErr w:type="spellEnd"/>
-      <w:r>
+      <w:r>
+        <w:rPr>
+          <w:sz w:val="24"/>
+          <w:szCs w:val="24"/>
+        </w:rPr>
+        <w:t>TeamViewer</w:t>
+      </w:r>
+      <w:r>
+        <w:rPr>
+          <w:sz w:val="24"/>
+          <w:szCs w:val="24"/>
+        </w:rPr>
         <w:t xml:space="preserve"> on the VM. Once glassfish was installed we moved our database over to the glassfish derby database folder and kicked off the derby database.</w:t>
       </w:r>
     </w:p>
@@ -7585,6 +7656,7 @@
       <w:r>
         <w:rPr>
           <w:noProof/>
+          <w:lang w:val="en-US" w:eastAsia="en-US"/>
         </w:rPr>
         <w:drawing>
           <wp:inline distT="0" distB="0" distL="0" distR="0" wp14:anchorId="00307A38" wp14:editId="71702290">
@@ -7639,8 +7711,16 @@
     <w:p>
       <w:pPr>
         <w:pStyle w:val="BodyText"/>
-      </w:pPr>
-      <w:r>
+        <w:rPr>
+          <w:sz w:val="24"/>
+          <w:szCs w:val="24"/>
+        </w:rPr>
+      </w:pPr>
+      <w:r>
+        <w:rPr>
+          <w:sz w:val="24"/>
+          <w:szCs w:val="24"/>
+        </w:rPr>
         <w:t>Next we kicked off the glassfish server:</w:t>
       </w:r>
     </w:p>
@@ -7651,6 +7731,7 @@
       <w:r>
         <w:rPr>
           <w:noProof/>
+          <w:lang w:val="en-US" w:eastAsia="en-US"/>
         </w:rPr>
         <w:drawing>
           <wp:inline distT="0" distB="0" distL="0" distR="0" wp14:anchorId="45BAE53B" wp14:editId="32FC6F69">
@@ -7705,17 +7786,18 @@
     <w:p>
       <w:pPr>
         <w:pStyle w:val="BodyText"/>
-      </w:pPr>
-      <w:r>
-        <w:t>Once the glassfish server was running we accessed the admin console on localhost</w:t>
-      </w:r>
-      <w:proofErr w:type="gramStart"/>
-      <w:r>
-        <w:t>:4848</w:t>
-      </w:r>
-      <w:proofErr w:type="gramEnd"/>
-      <w:r>
-        <w:t xml:space="preserve"> and set up our JDBC connection pool.</w:t>
+        <w:ind w:left="284" w:firstLine="0"/>
+        <w:rPr>
+          <w:sz w:val="24"/>
+          <w:szCs w:val="24"/>
+        </w:rPr>
+      </w:pPr>
+      <w:r>
+        <w:rPr>
+          <w:sz w:val="24"/>
+          <w:szCs w:val="24"/>
+        </w:rPr>
+        <w:t>Once the glassfish server was running we accessed the admin console on localhost:4848 and set up our JDBC connection pool.</w:t>
       </w:r>
     </w:p>
     <w:p>
@@ -7725,6 +7807,7 @@
       <w:r>
         <w:rPr>
           <w:noProof/>
+          <w:lang w:val="en-US" w:eastAsia="en-US"/>
         </w:rPr>
         <w:drawing>
           <wp:inline distT="0" distB="0" distL="0" distR="0" wp14:anchorId="15B5D9AC" wp14:editId="7E201B59">
@@ -7779,8 +7862,16 @@
     <w:p>
       <w:pPr>
         <w:pStyle w:val="BodyText"/>
-      </w:pPr>
-      <w:r>
+        <w:rPr>
+          <w:sz w:val="24"/>
+          <w:szCs w:val="24"/>
+        </w:rPr>
+      </w:pPr>
+      <w:r>
+        <w:rPr>
+          <w:sz w:val="24"/>
+          <w:szCs w:val="24"/>
+        </w:rPr>
         <w:lastRenderedPageBreak/>
         <w:t>Along with the connection pool properties</w:t>
       </w:r>
@@ -7792,6 +7883,7 @@
       <w:r>
         <w:rPr>
           <w:noProof/>
+          <w:lang w:val="en-US" w:eastAsia="en-US"/>
         </w:rPr>
         <w:drawing>
           <wp:inline distT="0" distB="0" distL="0" distR="0" wp14:anchorId="3CDF8844" wp14:editId="73C49D0C">
@@ -7846,8 +7938,16 @@
     <w:p>
       <w:pPr>
         <w:pStyle w:val="BodyText"/>
-      </w:pPr>
-      <w:r>
+        <w:rPr>
+          <w:sz w:val="24"/>
+          <w:szCs w:val="24"/>
+        </w:rPr>
+      </w:pPr>
+      <w:r>
+        <w:rPr>
+          <w:sz w:val="24"/>
+          <w:szCs w:val="24"/>
+        </w:rPr>
         <w:t>We also set up our JDBC Resources:</w:t>
       </w:r>
     </w:p>
@@ -7858,6 +7958,7 @@
       <w:r>
         <w:rPr>
           <w:noProof/>
+          <w:lang w:val="en-US" w:eastAsia="en-US"/>
         </w:rPr>
         <w:drawing>
           <wp:inline distT="0" distB="0" distL="0" distR="0" wp14:anchorId="752FF328" wp14:editId="6B2B65B9">
@@ -7942,8 +8043,16 @@
     <w:p>
       <w:pPr>
         <w:pStyle w:val="BodyText"/>
-      </w:pPr>
-      <w:r>
+        <w:rPr>
+          <w:sz w:val="24"/>
+          <w:szCs w:val="24"/>
+        </w:rPr>
+      </w:pPr>
+      <w:r>
+        <w:rPr>
+          <w:sz w:val="24"/>
+          <w:szCs w:val="24"/>
+        </w:rPr>
         <w:lastRenderedPageBreak/>
         <w:t>Once this was all set up we went to applications and imported our war file.</w:t>
       </w:r>
@@ -7955,6 +8064,7 @@
       <w:r>
         <w:rPr>
           <w:noProof/>
+          <w:lang w:val="en-US" w:eastAsia="en-US"/>
         </w:rPr>
         <w:drawing>
           <wp:inline distT="0" distB="0" distL="0" distR="0" wp14:anchorId="3F1DB6AC" wp14:editId="075122F4">
@@ -8009,18 +8119,42 @@
     <w:p>
       <w:pPr>
         <w:pStyle w:val="BodyText"/>
-      </w:pPr>
-      <w:r>
-        <w:t>Once we had the ware file set up our application ran on the virtual machine</w:t>
-      </w:r>
-      <w:r>
+        <w:ind w:left="284" w:firstLine="0"/>
+        <w:rPr>
+          <w:sz w:val="24"/>
+          <w:szCs w:val="24"/>
+        </w:rPr>
+      </w:pPr>
+      <w:r>
+        <w:rPr>
+          <w:sz w:val="24"/>
+          <w:szCs w:val="24"/>
+        </w:rPr>
+        <w:t>Once we had the war</w:t>
+      </w:r>
+      <w:r>
+        <w:rPr>
+          <w:sz w:val="24"/>
+          <w:szCs w:val="24"/>
+        </w:rPr>
+        <w:t xml:space="preserve"> file set up our application ran on the virtual machine</w:t>
+      </w:r>
+      <w:r>
+        <w:rPr>
+          <w:sz w:val="24"/>
+          <w:szCs w:val="24"/>
+        </w:rPr>
         <w:t>s glassfish server</w:t>
       </w:r>
       <w:r>
+        <w:rPr>
+          <w:sz w:val="24"/>
+          <w:szCs w:val="24"/>
+        </w:rPr>
         <w:t>.</w:t>
       </w:r>
-      <w:bookmarkStart w:id="44" w:name="_GoBack"/>
-      <w:bookmarkEnd w:id="44"/>
+      <w:bookmarkStart w:id="45" w:name="_GoBack"/>
+      <w:bookmarkEnd w:id="45"/>
     </w:p>
     <w:sectPr>
       <w:headerReference w:type="default" r:id="rId30"/>
@@ -8035,7 +8169,7 @@
 </file>
 
 <file path=word/endnotes.xml><?xml version="1.0" encoding="utf-8"?>
-<w:endnotes xmlns:wpc="http://schemas.microsoft.com/office/word/2010/wordprocessingCanvas" xmlns:mc="http://schemas.openxmlformats.org/markup-compatibility/2006" xmlns:o="urn:schemas-microsoft-com:office:office" xmlns:r="http://schemas.openxmlformats.org/officeDocument/2006/relationships" xmlns:m="http://schemas.openxmlformats.org/officeDocument/2006/math" xmlns:v="urn:schemas-microsoft-com:vml" xmlns:wp14="http://schemas.microsoft.com/office/word/2010/wordprocessingDrawing" xmlns:wp="http://schemas.openxmlformats.org/drawingml/2006/wordprocessingDrawing" xmlns:w10="urn:schemas-microsoft-com:office:word" xmlns:w="http://schemas.openxmlformats.org/wordprocessingml/2006/main" xmlns:w14="http://schemas.microsoft.com/office/word/2010/wordml" xmlns:w15="http://schemas.microsoft.com/office/word/2012/wordml" xmlns:wpg="http://schemas.microsoft.com/office/word/2010/wordprocessingGroup" xmlns:wpi="http://schemas.microsoft.com/office/word/2010/wordprocessingInk" xmlns:wne="http://schemas.microsoft.com/office/word/2006/wordml" xmlns:wps="http://schemas.microsoft.com/office/word/2010/wordprocessingShape" mc:Ignorable="w14 w15 wp14">
+<w:endnotes xmlns:wpc="http://schemas.microsoft.com/office/word/2010/wordprocessingCanvas" xmlns:cx="http://schemas.microsoft.com/office/drawing/2014/chartex" xmlns:cx1="http://schemas.microsoft.com/office/drawing/2015/9/8/chartex" xmlns:cx2="http://schemas.microsoft.com/office/drawing/2015/10/21/chartex" xmlns:cx3="http://schemas.microsoft.com/office/drawing/2016/5/9/chartex" xmlns:cx4="http://schemas.microsoft.com/office/drawing/2016/5/10/chartex" xmlns:cx5="http://schemas.microsoft.com/office/drawing/2016/5/11/chartex" xmlns:mc="http://schemas.openxmlformats.org/markup-compatibility/2006" xmlns:o="urn:schemas-microsoft-com:office:office" xmlns:r="http://schemas.openxmlformats.org/officeDocument/2006/relationships" xmlns:m="http://schemas.openxmlformats.org/officeDocument/2006/math" xmlns:v="urn:schemas-microsoft-com:vml" xmlns:wp14="http://schemas.microsoft.com/office/word/2010/wordprocessingDrawing" xmlns:wp="http://schemas.openxmlformats.org/drawingml/2006/wordprocessingDrawing" xmlns:w10="urn:schemas-microsoft-com:office:word" xmlns:w="http://schemas.openxmlformats.org/wordprocessingml/2006/main" xmlns:w14="http://schemas.microsoft.com/office/word/2010/wordml" xmlns:w15="http://schemas.microsoft.com/office/word/2012/wordml" xmlns:w16se="http://schemas.microsoft.com/office/word/2015/wordml/symex" xmlns:wpg="http://schemas.microsoft.com/office/word/2010/wordprocessingGroup" xmlns:wpi="http://schemas.microsoft.com/office/word/2010/wordprocessingInk" xmlns:wne="http://schemas.microsoft.com/office/word/2006/wordml" xmlns:wps="http://schemas.microsoft.com/office/word/2010/wordprocessingShape" mc:Ignorable="w14 w15 w16se wp14">
   <w:endnote w:type="separator" w:id="-1">
     <w:p>
       <w:r>
@@ -8054,7 +8188,7 @@
 </file>
 
 <file path=word/footnotes.xml><?xml version="1.0" encoding="utf-8"?>
-<w:footnotes xmlns:wpc="http://schemas.microsoft.com/office/word/2010/wordprocessingCanvas" xmlns:mc="http://schemas.openxmlformats.org/markup-compatibility/2006" xmlns:o="urn:schemas-microsoft-com:office:office" xmlns:r="http://schemas.openxmlformats.org/officeDocument/2006/relationships" xmlns:m="http://schemas.openxmlformats.org/officeDocument/2006/math" xmlns:v="urn:schemas-microsoft-com:vml" xmlns:wp14="http://schemas.microsoft.com/office/word/2010/wordprocessingDrawing" xmlns:wp="http://schemas.openxmlformats.org/drawingml/2006/wordprocessingDrawing" xmlns:w10="urn:schemas-microsoft-com:office:word" xmlns:w="http://schemas.openxmlformats.org/wordprocessingml/2006/main" xmlns:w14="http://schemas.microsoft.com/office/word/2010/wordml" xmlns:w15="http://schemas.microsoft.com/office/word/2012/wordml" xmlns:wpg="http://schemas.microsoft.com/office/word/2010/wordprocessingGroup" xmlns:wpi="http://schemas.microsoft.com/office/word/2010/wordprocessingInk" xmlns:wne="http://schemas.microsoft.com/office/word/2006/wordml" xmlns:wps="http://schemas.microsoft.com/office/word/2010/wordprocessingShape" mc:Ignorable="w14 w15 wp14">
+<w:footnotes xmlns:wpc="http://schemas.microsoft.com/office/word/2010/wordprocessingCanvas" xmlns:cx="http://schemas.microsoft.com/office/drawing/2014/chartex" xmlns:cx1="http://schemas.microsoft.com/office/drawing/2015/9/8/chartex" xmlns:cx2="http://schemas.microsoft.com/office/drawing/2015/10/21/chartex" xmlns:cx3="http://schemas.microsoft.com/office/drawing/2016/5/9/chartex" xmlns:cx4="http://schemas.microsoft.com/office/drawing/2016/5/10/chartex" xmlns:cx5="http://schemas.microsoft.com/office/drawing/2016/5/11/chartex" xmlns:mc="http://schemas.openxmlformats.org/markup-compatibility/2006" xmlns:o="urn:schemas-microsoft-com:office:office" xmlns:r="http://schemas.openxmlformats.org/officeDocument/2006/relationships" xmlns:m="http://schemas.openxmlformats.org/officeDocument/2006/math" xmlns:v="urn:schemas-microsoft-com:vml" xmlns:wp14="http://schemas.microsoft.com/office/word/2010/wordprocessingDrawing" xmlns:wp="http://schemas.openxmlformats.org/drawingml/2006/wordprocessingDrawing" xmlns:w10="urn:schemas-microsoft-com:office:word" xmlns:w="http://schemas.openxmlformats.org/wordprocessingml/2006/main" xmlns:w14="http://schemas.microsoft.com/office/word/2010/wordml" xmlns:w15="http://schemas.microsoft.com/office/word/2012/wordml" xmlns:w16se="http://schemas.microsoft.com/office/word/2015/wordml/symex" xmlns:wpg="http://schemas.microsoft.com/office/word/2010/wordprocessingGroup" xmlns:wpi="http://schemas.microsoft.com/office/word/2010/wordprocessingInk" xmlns:wne="http://schemas.microsoft.com/office/word/2006/wordml" xmlns:wps="http://schemas.microsoft.com/office/word/2010/wordprocessingShape" mc:Ignorable="w14 w15 w16se wp14">
   <w:footnote w:type="separator" w:id="-1">
     <w:p>
       <w:r>
@@ -8073,7 +8207,7 @@
 </file>
 
 <file path=word/header1.xml><?xml version="1.0" encoding="utf-8"?>
-<w:hdr xmlns:wpc="http://schemas.microsoft.com/office/word/2010/wordprocessingCanvas" xmlns:mc="http://schemas.openxmlformats.org/markup-compatibility/2006" xmlns:o="urn:schemas-microsoft-com:office:office" xmlns:r="http://schemas.openxmlformats.org/officeDocument/2006/relationships" xmlns:m="http://schemas.openxmlformats.org/officeDocument/2006/math" xmlns:v="urn:schemas-microsoft-com:vml" xmlns:wp14="http://schemas.microsoft.com/office/word/2010/wordprocessingDrawing" xmlns:wp="http://schemas.openxmlformats.org/drawingml/2006/wordprocessingDrawing" xmlns:w10="urn:schemas-microsoft-com:office:word" xmlns:w="http://schemas.openxmlformats.org/wordprocessingml/2006/main" xmlns:w14="http://schemas.microsoft.com/office/word/2010/wordml" xmlns:w15="http://schemas.microsoft.com/office/word/2012/wordml" xmlns:wpg="http://schemas.microsoft.com/office/word/2010/wordprocessingGroup" xmlns:wpi="http://schemas.microsoft.com/office/word/2010/wordprocessingInk" xmlns:wne="http://schemas.microsoft.com/office/word/2006/wordml" xmlns:wps="http://schemas.microsoft.com/office/word/2010/wordprocessingShape" mc:Ignorable="w14 w15 wp14">
+<w:hdr xmlns:wpc="http://schemas.microsoft.com/office/word/2010/wordprocessingCanvas" xmlns:cx="http://schemas.microsoft.com/office/drawing/2014/chartex" xmlns:cx1="http://schemas.microsoft.com/office/drawing/2015/9/8/chartex" xmlns:cx2="http://schemas.microsoft.com/office/drawing/2015/10/21/chartex" xmlns:cx3="http://schemas.microsoft.com/office/drawing/2016/5/9/chartex" xmlns:cx4="http://schemas.microsoft.com/office/drawing/2016/5/10/chartex" xmlns:cx5="http://schemas.microsoft.com/office/drawing/2016/5/11/chartex" xmlns:mc="http://schemas.openxmlformats.org/markup-compatibility/2006" xmlns:o="urn:schemas-microsoft-com:office:office" xmlns:r="http://schemas.openxmlformats.org/officeDocument/2006/relationships" xmlns:m="http://schemas.openxmlformats.org/officeDocument/2006/math" xmlns:v="urn:schemas-microsoft-com:vml" xmlns:wp14="http://schemas.microsoft.com/office/word/2010/wordprocessingDrawing" xmlns:wp="http://schemas.openxmlformats.org/drawingml/2006/wordprocessingDrawing" xmlns:w10="urn:schemas-microsoft-com:office:word" xmlns:w="http://schemas.openxmlformats.org/wordprocessingml/2006/main" xmlns:w14="http://schemas.microsoft.com/office/word/2010/wordml" xmlns:w15="http://schemas.microsoft.com/office/word/2012/wordml" xmlns:w16se="http://schemas.microsoft.com/office/word/2015/wordml/symex" xmlns:wpg="http://schemas.microsoft.com/office/word/2010/wordprocessingGroup" xmlns:wpi="http://schemas.microsoft.com/office/word/2010/wordprocessingInk" xmlns:wne="http://schemas.microsoft.com/office/word/2006/wordml" xmlns:wps="http://schemas.microsoft.com/office/word/2010/wordprocessingShape" mc:Ignorable="w14 w15 w16se wp14">
   <w:p>
     <w:pPr>
       <w:pStyle w:val="Header"/>
@@ -8311,13 +8445,19 @@
       <w:fldChar w:fldCharType="begin"/>
     </w:r>
     <w:r>
+      <w:instrText xml:space="preserve"> INCLUDEPICTURE  "H:\\01-2006\\Human Resources Division - Salary Scales_files\\small-crest.gif" \* MERGEFORMATINET </w:instrText>
+    </w:r>
+    <w:r>
+      <w:fldChar w:fldCharType="separate"/>
+    </w:r>
+    <w:r>
+      <w:fldChar w:fldCharType="begin"/>
+    </w:r>
+    <w:r>
       <w:instrText xml:space="preserve"> </w:instrText>
     </w:r>
     <w:r>
-      <w:instrText xml:space="preserve">INCLUDEPICTURE  "H:\\01-2006\\Human Resources Division </w:instrText>
-    </w:r>
-    <w:r>
-      <w:instrText>- Salary Scales_files\\small-crest.gif" \* MERGEFORMATINET</w:instrText>
+      <w:instrText>INCLUDEPICTURE  "H:\\01-2006\\Human Resources Division - Salary Scales_files\\small-crest.gif" \* MERGEFORMATINET</w:instrText>
     </w:r>
     <w:r>
       <w:instrText xml:space="preserve"> </w:instrText>
@@ -8346,10 +8486,13 @@
           <v:path o:extrusionok="f" gradientshapeok="t" o:connecttype="rect"/>
           <o:lock v:ext="edit" aspectratio="t"/>
         </v:shapetype>
-        <v:shape id="_x0000_i1025" type="#_x0000_t75" alt="" style="width:132.75pt;height:28.5pt">
+        <v:shape id="_x0000_i1025" type="#_x0000_t75" alt="" style="width:133.1pt;height:28.35pt">
           <v:imagedata r:id="rId1" r:href="rId2"/>
         </v:shape>
       </w:pict>
+    </w:r>
+    <w:r>
+      <w:fldChar w:fldCharType="end"/>
     </w:r>
     <w:r>
       <w:fldChar w:fldCharType="end"/>
@@ -8434,7 +8577,7 @@
 </file>
 
 <file path=word/numbering.xml><?xml version="1.0" encoding="utf-8"?>
-<w:numbering xmlns:wpc="http://schemas.microsoft.com/office/word/2010/wordprocessingCanvas" xmlns:mc="http://schemas.openxmlformats.org/markup-compatibility/2006" xmlns:o="urn:schemas-microsoft-com:office:office" xmlns:r="http://schemas.openxmlformats.org/officeDocument/2006/relationships" xmlns:m="http://schemas.openxmlformats.org/officeDocument/2006/math" xmlns:v="urn:schemas-microsoft-com:vml" xmlns:wp14="http://schemas.microsoft.com/office/word/2010/wordprocessingDrawing" xmlns:wp="http://schemas.openxmlformats.org/drawingml/2006/wordprocessingDrawing" xmlns:w10="urn:schemas-microsoft-com:office:word" xmlns:w="http://schemas.openxmlformats.org/wordprocessingml/2006/main" xmlns:w14="http://schemas.microsoft.com/office/word/2010/wordml" xmlns:w15="http://schemas.microsoft.com/office/word/2012/wordml" xmlns:wpg="http://schemas.microsoft.com/office/word/2010/wordprocessingGroup" xmlns:wpi="http://schemas.microsoft.com/office/word/2010/wordprocessingInk" xmlns:wne="http://schemas.microsoft.com/office/word/2006/wordml" xmlns:wps="http://schemas.microsoft.com/office/word/2010/wordprocessingShape" mc:Ignorable="w14 w15 wp14">
+<w:numbering xmlns:wpc="http://schemas.microsoft.com/office/word/2010/wordprocessingCanvas" xmlns:cx="http://schemas.microsoft.com/office/drawing/2014/chartex" xmlns:cx1="http://schemas.microsoft.com/office/drawing/2015/9/8/chartex" xmlns:cx2="http://schemas.microsoft.com/office/drawing/2015/10/21/chartex" xmlns:cx3="http://schemas.microsoft.com/office/drawing/2016/5/9/chartex" xmlns:cx4="http://schemas.microsoft.com/office/drawing/2016/5/10/chartex" xmlns:cx5="http://schemas.microsoft.com/office/drawing/2016/5/11/chartex" xmlns:mc="http://schemas.openxmlformats.org/markup-compatibility/2006" xmlns:o="urn:schemas-microsoft-com:office:office" xmlns:r="http://schemas.openxmlformats.org/officeDocument/2006/relationships" xmlns:m="http://schemas.openxmlformats.org/officeDocument/2006/math" xmlns:v="urn:schemas-microsoft-com:vml" xmlns:wp14="http://schemas.microsoft.com/office/word/2010/wordprocessingDrawing" xmlns:wp="http://schemas.openxmlformats.org/drawingml/2006/wordprocessingDrawing" xmlns:w10="urn:schemas-microsoft-com:office:word" xmlns:w="http://schemas.openxmlformats.org/wordprocessingml/2006/main" xmlns:w14="http://schemas.microsoft.com/office/word/2010/wordml" xmlns:w15="http://schemas.microsoft.com/office/word/2012/wordml" xmlns:w16se="http://schemas.microsoft.com/office/word/2015/wordml/symex" xmlns:wpg="http://schemas.microsoft.com/office/word/2010/wordprocessingGroup" xmlns:wpi="http://schemas.microsoft.com/office/word/2010/wordprocessingInk" xmlns:wne="http://schemas.microsoft.com/office/word/2006/wordml" xmlns:wps="http://schemas.microsoft.com/office/word/2010/wordprocessingShape" mc:Ignorable="w14 w15 w16se wp14">
   <w:abstractNum w:abstractNumId="0" w15:restartNumberingAfterBreak="0">
     <w:nsid w:val="1D823CA8"/>
     <w:multiLevelType w:val="singleLevel"/>
@@ -9381,7 +9524,7 @@
 </file>
 
 <file path=word/styles.xml><?xml version="1.0" encoding="utf-8"?>
-<w:styles xmlns:mc="http://schemas.openxmlformats.org/markup-compatibility/2006" xmlns:r="http://schemas.openxmlformats.org/officeDocument/2006/relationships" xmlns:w="http://schemas.openxmlformats.org/wordprocessingml/2006/main" xmlns:w14="http://schemas.microsoft.com/office/word/2010/wordml" xmlns:w15="http://schemas.microsoft.com/office/word/2012/wordml" mc:Ignorable="w14 w15">
+<w:styles xmlns:mc="http://schemas.openxmlformats.org/markup-compatibility/2006" xmlns:r="http://schemas.openxmlformats.org/officeDocument/2006/relationships" xmlns:w="http://schemas.openxmlformats.org/wordprocessingml/2006/main" xmlns:w14="http://schemas.microsoft.com/office/word/2010/wordml" xmlns:w15="http://schemas.microsoft.com/office/word/2012/wordml" xmlns:w16se="http://schemas.microsoft.com/office/word/2015/wordml/symex" mc:Ignorable="w14 w15 w16se">
   <w:docDefaults>
     <w:rPrDefault>
       <w:rPr>
@@ -9391,7 +9534,7 @@
     </w:rPrDefault>
     <w:pPrDefault/>
   </w:docDefaults>
-  <w:latentStyles w:defLockedState="0" w:defUIPriority="0" w:defSemiHidden="0" w:defUnhideWhenUsed="0" w:defQFormat="0" w:count="371">
+  <w:latentStyles w:defLockedState="0" w:defUIPriority="0" w:defSemiHidden="0" w:defUnhideWhenUsed="0" w:defQFormat="0" w:count="374">
     <w:lsdException w:name="Normal" w:qFormat="1"/>
     <w:lsdException w:name="heading 1" w:uiPriority="9" w:qFormat="1"/>
     <w:lsdException w:name="heading 2" w:qFormat="1"/>
@@ -9419,7 +9562,6 @@
     <w:lsdException w:name="HTML Cite" w:uiPriority="99"/>
     <w:lsdException w:name="HTML Code" w:uiPriority="99"/>
     <w:lsdException w:name="HTML Sample" w:semiHidden="1" w:unhideWhenUsed="1"/>
-    <w:lsdException w:name="Normal Table" w:semiHidden="1" w:unhideWhenUsed="1"/>
     <w:lsdException w:name="Outline List 1" w:semiHidden="1" w:unhideWhenUsed="1"/>
     <w:lsdException w:name="Outline List 2" w:semiHidden="1" w:unhideWhenUsed="1"/>
     <w:lsdException w:name="Outline List 3" w:semiHidden="1" w:unhideWhenUsed="1"/>
@@ -9462,7 +9604,6 @@
     <w:lsdException w:name="Table Professional" w:semiHidden="1" w:unhideWhenUsed="1"/>
     <w:lsdException w:name="Table Subtle 1" w:semiHidden="1" w:unhideWhenUsed="1"/>
     <w:lsdException w:name="Table Subtle 2" w:semiHidden="1" w:unhideWhenUsed="1"/>
-    <w:lsdException w:name="Table Web 1" w:semiHidden="1" w:unhideWhenUsed="1"/>
     <w:lsdException w:name="Table Web 2" w:semiHidden="1" w:unhideWhenUsed="1"/>
     <w:lsdException w:name="Table Web 3" w:semiHidden="1" w:unhideWhenUsed="1"/>
     <w:lsdException w:name="Table Theme" w:semiHidden="1" w:unhideWhenUsed="1"/>
@@ -9681,6 +9822,9 @@
     <w:lsdException w:name="List Table 5 Dark Accent 6" w:uiPriority="50"/>
     <w:lsdException w:name="List Table 6 Colorful Accent 6" w:uiPriority="51"/>
     <w:lsdException w:name="List Table 7 Colorful Accent 6" w:uiPriority="52"/>
+    <w:lsdException w:name="Mention" w:semiHidden="1" w:uiPriority="99" w:unhideWhenUsed="1"/>
+    <w:lsdException w:name="Smart Hyperlink" w:semiHidden="1" w:uiPriority="99" w:unhideWhenUsed="1"/>
+    <w:lsdException w:name="Hashtag" w:semiHidden="1" w:uiPriority="99" w:unhideWhenUsed="1"/>
   </w:latentStyles>
   <w:style w:type="paragraph" w:default="1" w:styleId="Normal">
     <w:name w:val="Normal"/>
@@ -10934,7 +11078,7 @@
 </file>
 
 <file path=customXml/itemProps1.xml><?xml version="1.0" encoding="utf-8"?>
-<ds:datastoreItem xmlns:ds="http://schemas.openxmlformats.org/officeDocument/2006/customXml" ds:itemID="{E2C73890-0982-4996-BEE2-03A29C54C4F1}">
+<ds:datastoreItem xmlns:ds="http://schemas.openxmlformats.org/officeDocument/2006/customXml" ds:itemID="{34AFF03C-6E25-44CA-B66C-B6D6A649B467}">
   <ds:schemaRefs>
     <ds:schemaRef ds:uri="http://schemas.openxmlformats.org/officeDocument/2006/bibliography"/>
   </ds:schemaRefs>

</xml_diff>